<commit_message>
Updates for version 25.1225.4218
</commit_message>
<xml_diff>
--- a/Docs/ShopToolsDevelopmentNotes.docx
+++ b/Docs/ShopToolsDevelopmentNotes.docx
@@ -3689,12 +3689,310 @@
         <w:t>support for starting and ending that shape.</w:t>
       </w:r>
     </w:p>
+    <w:p>
+      <w:r>
+        <w:t xml:space="preserve">From the drawing space perspective, all plotting of enclosed shapes is done </w:t>
+      </w:r>
+      <w:r>
+        <w:t xml:space="preserve">in a counterclockwise </w:t>
+      </w:r>
+      <w:proofErr w:type="gramStart"/>
+      <w:r>
+        <w:t>direction</w:t>
+      </w:r>
+      <w:proofErr w:type="gramEnd"/>
+      <w:r>
+        <w:t xml:space="preserve"> and the design line is left intact, which means that the outer edge of the shape follows </w:t>
+      </w:r>
+      <w:r>
+        <w:t>a left kerf</w:t>
+      </w:r>
+      <w:r>
+        <w:t xml:space="preserve"> while the inner hollowing lines need no kerf.</w:t>
+      </w:r>
+    </w:p>
+    <w:p>
+      <w:r>
+        <w:t xml:space="preserve">Incidentally, this also means that the Kerf property </w:t>
+      </w:r>
+      <w:r>
+        <w:t>i</w:t>
+      </w:r>
+      <w:r>
+        <w:t>s unneeded in filled shapes.</w:t>
+      </w:r>
+    </w:p>
     <w:p/>
     <w:p>
       <w:pPr>
         <w:pStyle w:val="Heading1"/>
       </w:pPr>
       <w:r>
+        <w:t>Filling an Ellipse</w:t>
+      </w:r>
+    </w:p>
+    <w:p>
+      <w:r>
+        <w:t xml:space="preserve">When filling enclosed shapes in this version, the outer perimeter is drawn first using the </w:t>
+      </w:r>
+      <w:r>
+        <w:t>equivalent of a Draw</w:t>
+      </w:r>
+      <w:r>
+        <w:rPr>
+          <w:i/>
+          <w:iCs/>
+        </w:rPr>
+        <w:t>{</w:t>
+      </w:r>
+      <w:proofErr w:type="spellStart"/>
+      <w:r>
+        <w:rPr>
+          <w:i/>
+          <w:iCs/>
+        </w:rPr>
+        <w:t>ShapeName</w:t>
+      </w:r>
+      <w:proofErr w:type="spellEnd"/>
+      <w:r>
+        <w:rPr>
+          <w:i/>
+          <w:iCs/>
+        </w:rPr>
+        <w:t>}</w:t>
+      </w:r>
+      <w:r>
+        <w:t xml:space="preserve"> command prior to completing the shape with the </w:t>
+      </w:r>
+      <w:r>
+        <w:t>specified</w:t>
+      </w:r>
+      <w:r>
+        <w:t xml:space="preserve"> Fill</w:t>
+      </w:r>
+      <w:r>
+        <w:rPr>
+          <w:i/>
+          <w:iCs/>
+        </w:rPr>
+        <w:t>{</w:t>
+      </w:r>
+      <w:proofErr w:type="spellStart"/>
+      <w:r>
+        <w:rPr>
+          <w:i/>
+          <w:iCs/>
+        </w:rPr>
+        <w:t>ShapeName</w:t>
+      </w:r>
+      <w:proofErr w:type="spellEnd"/>
+      <w:r>
+        <w:rPr>
+          <w:i/>
+          <w:iCs/>
+        </w:rPr>
+        <w:t>}</w:t>
+      </w:r>
+      <w:r>
+        <w:t xml:space="preserve"> command.</w:t>
+      </w:r>
+      <w:r>
+        <w:t xml:space="preserve"> This approach allows </w:t>
+      </w:r>
+      <w:r>
+        <w:t xml:space="preserve">a working area to be cleared, </w:t>
+      </w:r>
+      <w:r>
+        <w:t xml:space="preserve">the interior of which can be </w:t>
+      </w:r>
+      <w:r>
+        <w:t>cleared evenly.</w:t>
+      </w:r>
+    </w:p>
+    <w:p>
+      <w:r>
+        <w:t>The outlines of a</w:t>
+      </w:r>
+      <w:r>
+        <w:t xml:space="preserve">ll of the enclosed shapes are </w:t>
+      </w:r>
+      <w:r>
+        <w:t xml:space="preserve">somewhat </w:t>
+      </w:r>
+      <w:r>
+        <w:t xml:space="preserve">trivial to </w:t>
+      </w:r>
+      <w:r>
+        <w:t xml:space="preserve">produce. However, when it comes to </w:t>
+      </w:r>
+      <w:r>
+        <w:t>the clearing process inside the outline, n</w:t>
+      </w:r>
+      <w:r>
+        <w:t>on-orthogonal shapes</w:t>
+      </w:r>
+      <w:r>
+        <w:t xml:space="preserve"> like the ellipse </w:t>
+      </w:r>
+      <w:r>
+        <w:t>can be</w:t>
+      </w:r>
+      <w:r>
+        <w:t xml:space="preserve"> </w:t>
+      </w:r>
+      <w:r>
+        <w:t xml:space="preserve">challenging because the </w:t>
+      </w:r>
+      <w:r>
+        <w:t xml:space="preserve">head starts mid-way across </w:t>
+      </w:r>
+      <w:r>
+        <w:t xml:space="preserve">the band on the first cut, </w:t>
+      </w:r>
+      <w:r>
+        <w:t xml:space="preserve">stops at a </w:t>
+      </w:r>
+      <w:proofErr w:type="gramStart"/>
+      <w:r>
+        <w:t xml:space="preserve">different </w:t>
+      </w:r>
+      <w:r>
+        <w:t>locations</w:t>
+      </w:r>
+      <w:proofErr w:type="gramEnd"/>
+      <w:r>
+        <w:t xml:space="preserve"> </w:t>
+      </w:r>
+      <w:r>
+        <w:t>on each clearing pass</w:t>
+      </w:r>
+      <w:r>
+        <w:t xml:space="preserve">, an finally </w:t>
+      </w:r>
+      <w:r>
+        <w:t xml:space="preserve">also </w:t>
+      </w:r>
+      <w:r>
+        <w:t xml:space="preserve">ends </w:t>
+      </w:r>
+      <w:r>
+        <w:t>mid-way across the band on the last cut.</w:t>
+      </w:r>
+    </w:p>
+    <w:p>
+      <w:r>
+        <w:t>The following steps are used to reduce the perceived complexity of this cut.</w:t>
+      </w:r>
+    </w:p>
+    <w:p>
+      <w:pPr>
+        <w:pStyle w:val="ListParagraph"/>
+        <w:numPr>
+          <w:ilvl w:val="0"/>
+          <w:numId w:val="11"/>
+        </w:numPr>
+      </w:pPr>
+      <w:r>
+        <w:t>A bounding box of the full ellipse is taken</w:t>
+      </w:r>
+      <w:r>
+        <w:t>.</w:t>
+      </w:r>
+    </w:p>
+    <w:p>
+      <w:pPr>
+        <w:pStyle w:val="ListParagraph"/>
+        <w:numPr>
+          <w:ilvl w:val="0"/>
+          <w:numId w:val="11"/>
+        </w:numPr>
+      </w:pPr>
+      <w:r>
+        <w:t xml:space="preserve">Uniformly reduce the reference ellipse by one tool radius to account for the </w:t>
+      </w:r>
+      <w:r>
+        <w:t>outline already drawn.</w:t>
+      </w:r>
+    </w:p>
+    <w:p>
+      <w:pPr>
+        <w:pStyle w:val="ListParagraph"/>
+        <w:numPr>
+          <w:ilvl w:val="0"/>
+          <w:numId w:val="11"/>
+        </w:numPr>
+      </w:pPr>
+      <w:r>
+        <w:t xml:space="preserve">Create a horizontal </w:t>
+      </w:r>
+      <w:proofErr w:type="gramStart"/>
+      <w:r>
+        <w:t>line</w:t>
+      </w:r>
+      <w:proofErr w:type="gramEnd"/>
+      <w:r>
+        <w:t xml:space="preserve"> one tool radius down from the top of the ellipse and intersect th</w:t>
+      </w:r>
+      <w:r>
+        <w:t>e line with the ellipse. Th</w:t>
+      </w:r>
+      <w:r>
+        <w:t>e intersections</w:t>
+      </w:r>
+      <w:r>
+        <w:t xml:space="preserve"> will be the ends of the first cut row in the band.</w:t>
+      </w:r>
+    </w:p>
+    <w:p>
+      <w:pPr>
+        <w:pStyle w:val="ListParagraph"/>
+        <w:numPr>
+          <w:ilvl w:val="0"/>
+          <w:numId w:val="11"/>
+        </w:numPr>
+      </w:pPr>
+      <w:r>
+        <w:lastRenderedPageBreak/>
+        <w:t xml:space="preserve">At the end of </w:t>
+      </w:r>
+      <w:r>
+        <w:t>this row, move the line down by one tool radius.</w:t>
+      </w:r>
+    </w:p>
+    <w:p>
+      <w:pPr>
+        <w:pStyle w:val="ListParagraph"/>
+        <w:numPr>
+          <w:ilvl w:val="0"/>
+          <w:numId w:val="11"/>
+        </w:numPr>
+      </w:pPr>
+      <w:r>
+        <w:t xml:space="preserve">Move the </w:t>
+      </w:r>
+      <w:r>
+        <w:t>tip diagonally to the start of the next row.</w:t>
+      </w:r>
+    </w:p>
+    <w:p>
+      <w:pPr>
+        <w:pStyle w:val="ListParagraph"/>
+        <w:numPr>
+          <w:ilvl w:val="0"/>
+          <w:numId w:val="11"/>
+        </w:numPr>
+      </w:pPr>
+      <w:r>
+        <w:t>Move the tip across the current row.</w:t>
+      </w:r>
+    </w:p>
+    <w:p/>
+    <w:p/>
+    <w:p>
+      <w:pPr>
+        <w:pStyle w:val="Heading1"/>
+      </w:pPr>
+      <w:r>
         <w:t>Working With Patterns</w:t>
       </w:r>
     </w:p>
@@ -3814,7 +4112,6 @@
         <w:pStyle w:val="Heading1"/>
       </w:pPr>
       <w:r>
-        <w:lastRenderedPageBreak/>
         <w:t>Usage Notes</w:t>
       </w:r>
     </w:p>
@@ -3965,6 +4262,119 @@
     </w:lvl>
   </w:abstractNum>
   <w:abstractNum w:abstractNumId="1" w15:restartNumberingAfterBreak="0">
+    <w:nsid w:val="03FB6220"/>
+    <w:multiLevelType w:val="hybridMultilevel"/>
+    <w:tmpl w:val="809EA3AC"/>
+    <w:lvl w:ilvl="0" w:tplc="04090001">
+      <w:start w:val="1"/>
+      <w:numFmt w:val="bullet"/>
+      <w:lvlText w:val=""/>
+      <w:lvlJc w:val="left"/>
+      <w:pPr>
+        <w:ind w:left="720" w:hanging="360"/>
+      </w:pPr>
+      <w:rPr>
+        <w:rFonts w:ascii="Symbol" w:hAnsi="Symbol" w:hint="default"/>
+      </w:rPr>
+    </w:lvl>
+    <w:lvl w:ilvl="1" w:tplc="04090003" w:tentative="1">
+      <w:start w:val="1"/>
+      <w:numFmt w:val="bullet"/>
+      <w:lvlText w:val="o"/>
+      <w:lvlJc w:val="left"/>
+      <w:pPr>
+        <w:ind w:left="1440" w:hanging="360"/>
+      </w:pPr>
+      <w:rPr>
+        <w:rFonts w:ascii="Courier New" w:hAnsi="Courier New" w:cs="Courier New" w:hint="default"/>
+      </w:rPr>
+    </w:lvl>
+    <w:lvl w:ilvl="2" w:tplc="04090005" w:tentative="1">
+      <w:start w:val="1"/>
+      <w:numFmt w:val="bullet"/>
+      <w:lvlText w:val=""/>
+      <w:lvlJc w:val="left"/>
+      <w:pPr>
+        <w:ind w:left="2160" w:hanging="360"/>
+      </w:pPr>
+      <w:rPr>
+        <w:rFonts w:ascii="Wingdings" w:hAnsi="Wingdings" w:hint="default"/>
+      </w:rPr>
+    </w:lvl>
+    <w:lvl w:ilvl="3" w:tplc="04090001" w:tentative="1">
+      <w:start w:val="1"/>
+      <w:numFmt w:val="bullet"/>
+      <w:lvlText w:val=""/>
+      <w:lvlJc w:val="left"/>
+      <w:pPr>
+        <w:ind w:left="2880" w:hanging="360"/>
+      </w:pPr>
+      <w:rPr>
+        <w:rFonts w:ascii="Symbol" w:hAnsi="Symbol" w:hint="default"/>
+      </w:rPr>
+    </w:lvl>
+    <w:lvl w:ilvl="4" w:tplc="04090003" w:tentative="1">
+      <w:start w:val="1"/>
+      <w:numFmt w:val="bullet"/>
+      <w:lvlText w:val="o"/>
+      <w:lvlJc w:val="left"/>
+      <w:pPr>
+        <w:ind w:left="3600" w:hanging="360"/>
+      </w:pPr>
+      <w:rPr>
+        <w:rFonts w:ascii="Courier New" w:hAnsi="Courier New" w:cs="Courier New" w:hint="default"/>
+      </w:rPr>
+    </w:lvl>
+    <w:lvl w:ilvl="5" w:tplc="04090005" w:tentative="1">
+      <w:start w:val="1"/>
+      <w:numFmt w:val="bullet"/>
+      <w:lvlText w:val=""/>
+      <w:lvlJc w:val="left"/>
+      <w:pPr>
+        <w:ind w:left="4320" w:hanging="360"/>
+      </w:pPr>
+      <w:rPr>
+        <w:rFonts w:ascii="Wingdings" w:hAnsi="Wingdings" w:hint="default"/>
+      </w:rPr>
+    </w:lvl>
+    <w:lvl w:ilvl="6" w:tplc="04090001" w:tentative="1">
+      <w:start w:val="1"/>
+      <w:numFmt w:val="bullet"/>
+      <w:lvlText w:val=""/>
+      <w:lvlJc w:val="left"/>
+      <w:pPr>
+        <w:ind w:left="5040" w:hanging="360"/>
+      </w:pPr>
+      <w:rPr>
+        <w:rFonts w:ascii="Symbol" w:hAnsi="Symbol" w:hint="default"/>
+      </w:rPr>
+    </w:lvl>
+    <w:lvl w:ilvl="7" w:tplc="04090003" w:tentative="1">
+      <w:start w:val="1"/>
+      <w:numFmt w:val="bullet"/>
+      <w:lvlText w:val="o"/>
+      <w:lvlJc w:val="left"/>
+      <w:pPr>
+        <w:ind w:left="5760" w:hanging="360"/>
+      </w:pPr>
+      <w:rPr>
+        <w:rFonts w:ascii="Courier New" w:hAnsi="Courier New" w:cs="Courier New" w:hint="default"/>
+      </w:rPr>
+    </w:lvl>
+    <w:lvl w:ilvl="8" w:tplc="04090005" w:tentative="1">
+      <w:start w:val="1"/>
+      <w:numFmt w:val="bullet"/>
+      <w:lvlText w:val=""/>
+      <w:lvlJc w:val="left"/>
+      <w:pPr>
+        <w:ind w:left="6480" w:hanging="360"/>
+      </w:pPr>
+      <w:rPr>
+        <w:rFonts w:ascii="Wingdings" w:hAnsi="Wingdings" w:hint="default"/>
+      </w:rPr>
+    </w:lvl>
+  </w:abstractNum>
+  <w:abstractNum w:abstractNumId="2" w15:restartNumberingAfterBreak="0">
     <w:nsid w:val="07347633"/>
     <w:multiLevelType w:val="hybridMultilevel"/>
     <w:tmpl w:val="AAFAAAF6"/>
@@ -4077,7 +4487,7 @@
       </w:rPr>
     </w:lvl>
   </w:abstractNum>
-  <w:abstractNum w:abstractNumId="2" w15:restartNumberingAfterBreak="0">
+  <w:abstractNum w:abstractNumId="3" w15:restartNumberingAfterBreak="0">
     <w:nsid w:val="1765306D"/>
     <w:multiLevelType w:val="hybridMultilevel"/>
     <w:tmpl w:val="18D89434"/>
@@ -4190,7 +4600,7 @@
       </w:rPr>
     </w:lvl>
   </w:abstractNum>
-  <w:abstractNum w:abstractNumId="3" w15:restartNumberingAfterBreak="0">
+  <w:abstractNum w:abstractNumId="4" w15:restartNumberingAfterBreak="0">
     <w:nsid w:val="264A147B"/>
     <w:multiLevelType w:val="hybridMultilevel"/>
     <w:tmpl w:val="EF9A7BC6"/>
@@ -4303,7 +4713,7 @@
       </w:rPr>
     </w:lvl>
   </w:abstractNum>
-  <w:abstractNum w:abstractNumId="4" w15:restartNumberingAfterBreak="0">
+  <w:abstractNum w:abstractNumId="5" w15:restartNumberingAfterBreak="0">
     <w:nsid w:val="292E72D2"/>
     <w:multiLevelType w:val="hybridMultilevel"/>
     <w:tmpl w:val="4F68A34C"/>
@@ -4416,7 +4826,7 @@
       </w:rPr>
     </w:lvl>
   </w:abstractNum>
-  <w:abstractNum w:abstractNumId="5" w15:restartNumberingAfterBreak="0">
+  <w:abstractNum w:abstractNumId="6" w15:restartNumberingAfterBreak="0">
     <w:nsid w:val="2BF8054D"/>
     <w:multiLevelType w:val="hybridMultilevel"/>
     <w:tmpl w:val="1654EA54"/>
@@ -4529,7 +4939,7 @@
       </w:rPr>
     </w:lvl>
   </w:abstractNum>
-  <w:abstractNum w:abstractNumId="6" w15:restartNumberingAfterBreak="0">
+  <w:abstractNum w:abstractNumId="7" w15:restartNumberingAfterBreak="0">
     <w:nsid w:val="35B47A55"/>
     <w:multiLevelType w:val="hybridMultilevel"/>
     <w:tmpl w:val="DE1EB746"/>
@@ -4642,7 +5052,7 @@
       </w:rPr>
     </w:lvl>
   </w:abstractNum>
-  <w:abstractNum w:abstractNumId="7" w15:restartNumberingAfterBreak="0">
+  <w:abstractNum w:abstractNumId="8" w15:restartNumberingAfterBreak="0">
     <w:nsid w:val="63660447"/>
     <w:multiLevelType w:val="hybridMultilevel"/>
     <w:tmpl w:val="7B3E56EC"/>
@@ -4755,7 +5165,7 @@
       </w:rPr>
     </w:lvl>
   </w:abstractNum>
-  <w:abstractNum w:abstractNumId="8" w15:restartNumberingAfterBreak="0">
+  <w:abstractNum w:abstractNumId="9" w15:restartNumberingAfterBreak="0">
     <w:nsid w:val="63D1209E"/>
     <w:multiLevelType w:val="hybridMultilevel"/>
     <w:tmpl w:val="ECB68F5A"/>
@@ -4868,7 +5278,7 @@
       </w:rPr>
     </w:lvl>
   </w:abstractNum>
-  <w:abstractNum w:abstractNumId="9" w15:restartNumberingAfterBreak="0">
+  <w:abstractNum w:abstractNumId="10" w15:restartNumberingAfterBreak="0">
     <w:nsid w:val="799633DD"/>
     <w:multiLevelType w:val="hybridMultilevel"/>
     <w:tmpl w:val="DE725ED8"/>
@@ -4982,34 +5392,37 @@
     </w:lvl>
   </w:abstractNum>
   <w:num w:numId="1" w16cid:durableId="127743090">
-    <w:abstractNumId w:val="3"/>
+    <w:abstractNumId w:val="4"/>
   </w:num>
   <w:num w:numId="2" w16cid:durableId="2098091598">
-    <w:abstractNumId w:val="4"/>
+    <w:abstractNumId w:val="5"/>
   </w:num>
   <w:num w:numId="3" w16cid:durableId="2015066317">
-    <w:abstractNumId w:val="6"/>
+    <w:abstractNumId w:val="7"/>
   </w:num>
   <w:num w:numId="4" w16cid:durableId="1560045785">
-    <w:abstractNumId w:val="2"/>
+    <w:abstractNumId w:val="3"/>
   </w:num>
   <w:num w:numId="5" w16cid:durableId="1956323352">
     <w:abstractNumId w:val="0"/>
   </w:num>
   <w:num w:numId="6" w16cid:durableId="325593544">
-    <w:abstractNumId w:val="1"/>
+    <w:abstractNumId w:val="2"/>
   </w:num>
   <w:num w:numId="7" w16cid:durableId="265626071">
+    <w:abstractNumId w:val="10"/>
+  </w:num>
+  <w:num w:numId="8" w16cid:durableId="1829129079">
+    <w:abstractNumId w:val="8"/>
+  </w:num>
+  <w:num w:numId="9" w16cid:durableId="1435859706">
+    <w:abstractNumId w:val="6"/>
+  </w:num>
+  <w:num w:numId="10" w16cid:durableId="1750882355">
     <w:abstractNumId w:val="9"/>
   </w:num>
-  <w:num w:numId="8" w16cid:durableId="1829129079">
-    <w:abstractNumId w:val="7"/>
-  </w:num>
-  <w:num w:numId="9" w16cid:durableId="1435859706">
-    <w:abstractNumId w:val="5"/>
-  </w:num>
-  <w:num w:numId="10" w16cid:durableId="1750882355">
-    <w:abstractNumId w:val="8"/>
+  <w:num w:numId="11" w16cid:durableId="142628419">
+    <w:abstractNumId w:val="1"/>
   </w:num>
 </w:numbering>
 </file>

</xml_diff>